<commit_message>
making sure script updated
</commit_message>
<xml_diff>
--- a/Final Project Script.docx
+++ b/Final Project Script.docx
@@ -530,64 +530,49 @@
       </w:r>
     </w:p>
     <w:p>
-      <w:pPr>
-        <w:rPr>
-          <w:b/>
-          <w:bCs/>
-        </w:rPr>
-      </w:pPr>
-    </w:p>
-    <w:p>
-      <w:pPr>
-        <w:rPr>
-          <w:b/>
-          <w:bCs/>
-        </w:rPr>
-      </w:pPr>
-      <w:r>
-        <w:rPr>
-          <w:b/>
-          <w:bCs/>
-        </w:rPr>
+      <w:r>
         <w:t xml:space="preserve">We found a lot, </w:t>
       </w:r>
     </w:p>
-    <w:p>
-      <w:pPr>
-        <w:rPr>
-          <w:b/>
-          <w:bCs/>
-        </w:rPr>
-      </w:pPr>
-      <w:r>
-        <w:rPr>
-          <w:b/>
-          <w:bCs/>
+    <w:p/>
+    <w:p>
+      <w:r>
+        <w:rPr>
           <w:highlight w:val="lightGray"/>
         </w:rPr>
         <w:t>Slide 1</w:t>
       </w:r>
       <w:r>
-        <w:rPr>
-          <w:b/>
-          <w:bCs/>
-        </w:rPr>
         <w:t>3</w:t>
       </w:r>
     </w:p>
     <w:p>
-      <w:pPr>
-        <w:rPr>
-          <w:b/>
-          <w:bCs/>
-        </w:rPr>
-      </w:pPr>
-      <w:r>
-        <w:rPr>
-          <w:b/>
-          <w:bCs/>
-        </w:rPr>
-        <w:t xml:space="preserve">looking at prior convictions we did not find much significance, most people did not have prior convictions for many offenses like gun charges, or domestic violence. </w:t>
+      <w:r>
+        <w:t xml:space="preserve">looking at prior convictions </w:t>
+      </w:r>
+      <w:r>
+        <w:t>nothing seemed to be significant</w:t>
+      </w:r>
+      <w:r>
+        <w:t>, most people did not have prior convictions for</w:t>
+      </w:r>
+      <w:r>
+        <w:t xml:space="preserve"> </w:t>
+      </w:r>
+      <w:r>
+        <w:t xml:space="preserve">offenses like gun charges, or domestic violence. </w:t>
+      </w:r>
+    </w:p>
+    <w:p/>
+    <w:p>
+      <w:r>
+        <w:t>But when look at prior misdemeanors, property convictions and felonies we see that a large amount came in with 3, 4, or more</w:t>
+      </w:r>
+      <w:r>
+        <w:t xml:space="preserve"> priors</w:t>
+      </w:r>
+      <w:r>
+        <w:t xml:space="preserve">. </w:t>
       </w:r>
     </w:p>
     <w:p>
@@ -629,34 +614,47 @@
         </w:rPr>
       </w:pPr>
       <w:r>
-        <w:rPr>
-          <w:b/>
-          <w:bCs/>
-        </w:rPr>
-        <w:t xml:space="preserve">But when look at prior misdemminors we see that a large amount came in with 4 or more. </w:t>
-      </w:r>
-    </w:p>
-    <w:p>
-      <w:pPr>
-        <w:rPr>
-          <w:b/>
-          <w:bCs/>
-        </w:rPr>
-      </w:pPr>
-    </w:p>
-    <w:p>
-      <w:pPr>
-        <w:rPr>
-          <w:b/>
-          <w:bCs/>
-        </w:rPr>
-      </w:pPr>
-      <w:r>
-        <w:rPr>
-          <w:b/>
-          <w:bCs/>
-          <w:highlight w:val="lightGray"/>
-        </w:rPr>
+        <w:t xml:space="preserve">We also found that the largest portion of </w:t>
+      </w:r>
+      <w:r>
+        <w:t xml:space="preserve">people </w:t>
+      </w:r>
+      <w:r>
+        <w:t>were</w:t>
+      </w:r>
+      <w:r>
+        <w:t xml:space="preserve"> charge</w:t>
+      </w:r>
+      <w:r>
+        <w:t>d</w:t>
+      </w:r>
+      <w:r>
+        <w:t xml:space="preserve"> with </w:t>
+      </w:r>
+      <w:r>
+        <w:t xml:space="preserve">property </w:t>
+      </w:r>
+      <w:r>
+        <w:t>offenses</w:t>
+      </w:r>
+      <w:r>
+        <w:t>, followed by non-sexual violence, and then drug offenses.</w:t>
+      </w:r>
+    </w:p>
+    <w:p>
+      <w:pPr>
+        <w:rPr>
+          <w:b/>
+          <w:bCs/>
+        </w:rPr>
+      </w:pPr>
+      <w:r>
+        <w:rPr>
+          <w:b/>
+          <w:bCs/>
+          <w:highlight w:val="lightGray"/>
+        </w:rPr>
+        <w:lastRenderedPageBreak/>
         <w:t>Slide 1</w:t>
       </w:r>
       <w:r>
@@ -669,8 +667,22 @@
     </w:p>
     <w:p>
       <w:r>
-        <w:t>We saw the same happening with property convictions</w:t>
-      </w:r>
+        <w:t>When looking at age we saw a majority of people in their 20s, get arrest then it dips off until people hit their 40s.</w:t>
+      </w:r>
+    </w:p>
+    <w:p>
+      <w:r>
+        <w:t>This reminded me of an old coworker who worked in prisons for decades, he loves data as well and was telling me that its sort of inside prison knowledge that men who stop going to prison after 25, never return to prison. 25 seems to be the golden age to have young men turn their life around.. and if they continue going to prison after 25 they are in and out of the prison system for life. I feel this data illustrates that and we decided to look into it more.</w:t>
+      </w:r>
+    </w:p>
+    <w:p>
+      <w:pPr>
+        <w:rPr>
+          <w:b/>
+          <w:bCs/>
+          <w:highlight w:val="lightGray"/>
+        </w:rPr>
+      </w:pPr>
     </w:p>
     <w:p>
       <w:pPr>
@@ -697,124 +709,367 @@
     </w:p>
     <w:p>
       <w:r>
+        <w:t>We see that most people getting arrest only have a high school diploma</w:t>
+      </w:r>
+    </w:p>
+    <w:p>
+      <w:pPr>
+        <w:rPr>
+          <w:b/>
+          <w:bCs/>
+          <w:highlight w:val="lightGray"/>
+        </w:rPr>
+      </w:pPr>
+    </w:p>
+    <w:p>
+      <w:pPr>
+        <w:rPr>
+          <w:b/>
+          <w:bCs/>
+        </w:rPr>
+      </w:pPr>
+      <w:r>
+        <w:rPr>
+          <w:b/>
+          <w:bCs/>
+          <w:highlight w:val="lightGray"/>
+        </w:rPr>
+        <w:t xml:space="preserve">Slide </w:t>
+      </w:r>
+      <w:r>
+        <w:rPr>
+          <w:b/>
+          <w:bCs/>
+        </w:rPr>
+        <w:t>17</w:t>
+      </w:r>
+    </w:p>
+    <w:p>
+      <w:r>
+        <w:t>And when looking at the break down of race and gender we see the majority of people getting arrested are black men, followed by white men, then white women, and least arrested were black women.</w:t>
+      </w:r>
+    </w:p>
+    <w:p>
+      <w:pPr>
+        <w:rPr>
+          <w:b/>
+          <w:bCs/>
+          <w:highlight w:val="lightGray"/>
+        </w:rPr>
+      </w:pPr>
+    </w:p>
+    <w:p>
+      <w:pPr>
+        <w:rPr>
+          <w:b/>
+          <w:bCs/>
+        </w:rPr>
+      </w:pPr>
+      <w:r>
+        <w:rPr>
+          <w:b/>
+          <w:bCs/>
+          <w:highlight w:val="lightGray"/>
+        </w:rPr>
+        <w:t xml:space="preserve">Slide </w:t>
+      </w:r>
+      <w:r>
+        <w:rPr>
+          <w:b/>
+          <w:bCs/>
+        </w:rPr>
+        <w:t>18/19</w:t>
+      </w:r>
+    </w:p>
+    <w:p>
+      <w:pPr>
+        <w:rPr>
+          <w:b/>
+          <w:bCs/>
+        </w:rPr>
+      </w:pPr>
+      <w:r>
+        <w:rPr>
+          <w:b/>
+          <w:bCs/>
+        </w:rPr>
+        <w:t>When checking to see if drugs had an affect we did not seems to see one, a majority of people had no prior arrests or convictions related to drugs, which means a lot of first time drug offenders may elude to something else.</w:t>
+      </w:r>
+    </w:p>
+    <w:p>
+      <w:pPr>
+        <w:rPr>
+          <w:b/>
+          <w:bCs/>
+          <w:highlight w:val="lightGray"/>
+        </w:rPr>
+      </w:pPr>
+    </w:p>
+    <w:p>
+      <w:pPr>
+        <w:rPr>
+          <w:b/>
+          <w:bCs/>
+        </w:rPr>
+      </w:pPr>
+      <w:r>
+        <w:rPr>
+          <w:b/>
+          <w:bCs/>
+          <w:highlight w:val="lightGray"/>
+        </w:rPr>
+        <w:t xml:space="preserve">Slide </w:t>
+      </w:r>
+      <w:r>
+        <w:rPr>
+          <w:b/>
+          <w:bCs/>
+        </w:rPr>
+        <w:t>2</w:t>
+      </w:r>
+      <w:r>
+        <w:rPr>
+          <w:b/>
+          <w:bCs/>
+        </w:rPr>
+        <w:t>0</w:t>
+      </w:r>
+      <w:r>
+        <w:rPr>
+          <w:b/>
+          <w:bCs/>
+        </w:rPr>
+        <w:t xml:space="preserve"> we had results of positive drug tests, and it shows that THC was found positive at nearly 3x the amount of any other drug. We got to thinking about how drug use and legalizing certain drugs across the nation may change those numbers of arrests and convictions. Currently, marijuana possession is a federal crime, resulting in felonies that often ruin peoples lives.</w:t>
+      </w:r>
+    </w:p>
+    <w:p>
+      <w:pPr>
+        <w:rPr>
+          <w:b/>
+          <w:bCs/>
+          <w:highlight w:val="lightGray"/>
+        </w:rPr>
+      </w:pPr>
+    </w:p>
+    <w:p>
+      <w:pPr>
+        <w:rPr>
+          <w:b/>
+          <w:bCs/>
+        </w:rPr>
+      </w:pPr>
+      <w:r>
+        <w:rPr>
+          <w:b/>
+          <w:bCs/>
+          <w:highlight w:val="lightGray"/>
+        </w:rPr>
+        <w:t xml:space="preserve">Slide </w:t>
+      </w:r>
+      <w:r>
+        <w:rPr>
+          <w:b/>
+          <w:bCs/>
+        </w:rPr>
+        <w:t>2</w:t>
+      </w:r>
+      <w:r>
+        <w:rPr>
+          <w:b/>
+          <w:bCs/>
+        </w:rPr>
+        <w:t>1</w:t>
+      </w:r>
+    </w:p>
+    <w:p>
+      <w:r>
+        <w:t>And then we jumped into our second data set to look at unemployment and found that unemployment and crime may be correlated, as the bar gets skinnier the total crime</w:t>
+      </w:r>
+      <w:r>
+        <w:t xml:space="preserve"> reduces year to year.</w:t>
+      </w:r>
+    </w:p>
+    <w:p>
+      <w:pPr>
+        <w:rPr>
+          <w:b/>
+          <w:bCs/>
+        </w:rPr>
+      </w:pPr>
+    </w:p>
+    <w:p>
+      <w:pPr>
+        <w:rPr>
+          <w:b/>
+          <w:bCs/>
+        </w:rPr>
+      </w:pPr>
+    </w:p>
+    <w:p>
+      <w:pPr>
+        <w:rPr>
+          <w:b/>
+          <w:bCs/>
+        </w:rPr>
+      </w:pPr>
+      <w:r>
+        <w:rPr>
+          <w:b/>
+          <w:bCs/>
+          <w:highlight w:val="lightGray"/>
+        </w:rPr>
+        <w:t xml:space="preserve">Slide </w:t>
+      </w:r>
+      <w:r>
+        <w:rPr>
+          <w:b/>
+          <w:bCs/>
+        </w:rPr>
+        <w:t>2</w:t>
+      </w:r>
+      <w:r>
+        <w:rPr>
+          <w:b/>
+          <w:bCs/>
+        </w:rPr>
+        <w:t>2</w:t>
+      </w:r>
+    </w:p>
+    <w:p>
+      <w:r>
+        <w:t>And finally of course we checked recidivism. Finding that the most people who returned to prison did so in their first year and as two and three years went by people seemed less likely to return, so we focused on year one, and 3 years overall.</w:t>
+      </w:r>
+    </w:p>
+    <w:p>
+      <w:pPr>
+        <w:rPr>
+          <w:b/>
+          <w:bCs/>
+        </w:rPr>
+      </w:pPr>
+      <w:r>
+        <w:rPr>
+          <w:b/>
+          <w:bCs/>
+          <w:highlight w:val="lightGray"/>
+        </w:rPr>
+        <w:t xml:space="preserve">Slide </w:t>
+      </w:r>
+      <w:r>
+        <w:rPr>
+          <w:b/>
+          <w:bCs/>
+        </w:rPr>
+        <w:t>2</w:t>
+      </w:r>
+      <w:r>
+        <w:rPr>
+          <w:b/>
+          <w:bCs/>
+        </w:rPr>
+        <w:t>3</w:t>
+      </w:r>
+    </w:p>
+    <w:p>
+      <w:pPr>
+        <w:rPr>
+          <w:b/>
+          <w:bCs/>
+        </w:rPr>
+      </w:pPr>
+      <w:r>
+        <w:rPr>
+          <w:b/>
+          <w:bCs/>
+        </w:rPr>
+        <w:t>So looking at all this we had many significant things to explore. And found some important ones!</w:t>
+      </w:r>
+    </w:p>
+    <w:p>
+      <w:pPr>
+        <w:rPr>
+          <w:b/>
+          <w:bCs/>
+        </w:rPr>
+      </w:pPr>
+    </w:p>
+    <w:p>
+      <w:pPr>
+        <w:rPr>
+          <w:b/>
+          <w:bCs/>
+        </w:rPr>
+      </w:pPr>
+      <w:r>
+        <w:rPr>
+          <w:b/>
+          <w:bCs/>
+        </w:rPr>
+        <w:t>Jupyter Rcode Latrice/ Anova python Les</w:t>
+      </w:r>
+    </w:p>
+    <w:p>
+      <w:r>
         <w:lastRenderedPageBreak/>
-        <w:t>And felony convictions, we found all of this interesting and decided to look deeper, which I will show later</w:t>
-      </w:r>
-    </w:p>
-    <w:p>
-      <w:pPr>
-        <w:rPr>
-          <w:b/>
-          <w:bCs/>
-        </w:rPr>
-      </w:pPr>
-      <w:r>
-        <w:rPr>
-          <w:b/>
-          <w:bCs/>
-          <w:highlight w:val="lightGray"/>
-        </w:rPr>
-        <w:t>Slide 1</w:t>
-      </w:r>
-      <w:r>
-        <w:rPr>
-          <w:b/>
-          <w:bCs/>
-        </w:rPr>
-        <w:t>7</w:t>
-      </w:r>
-    </w:p>
-    <w:p>
-      <w:r>
-        <w:t>We also found that the largest portion of crime was property related, followed by non-sexual violence, and then drug offenses.</w:t>
-      </w:r>
-    </w:p>
-    <w:p>
-      <w:pPr>
-        <w:rPr>
-          <w:b/>
-          <w:bCs/>
-        </w:rPr>
-      </w:pPr>
-      <w:r>
-        <w:rPr>
-          <w:b/>
-          <w:bCs/>
-          <w:highlight w:val="lightGray"/>
-        </w:rPr>
-        <w:t>Slide 1</w:t>
-      </w:r>
-      <w:r>
-        <w:rPr>
-          <w:b/>
-          <w:bCs/>
-        </w:rPr>
-        <w:t>8</w:t>
-      </w:r>
-    </w:p>
-    <w:p>
-      <w:r>
-        <w:t>When looking at age we saw a majority of people in their 20s, get arrest then it dips off until people hit their 40s.</w:t>
-      </w:r>
-    </w:p>
-    <w:p>
-      <w:r>
-        <w:t>This reminded me of an old coworker who worked in prisons for decades, he loves data as well and was telling me that its sort of inside prison knowledge that men who stop going to prison after 25, never return to prison. 25 seems to be the golden age to have young men turn their life around.. and if they continue going to prison after 25 they are in and out of the prison system for life. I feel this data illustrates that and we decided to look into it more.</w:t>
-      </w:r>
-    </w:p>
-    <w:p>
-      <w:pPr>
-        <w:rPr>
-          <w:b/>
-          <w:bCs/>
-          <w:highlight w:val="lightGray"/>
-        </w:rPr>
-      </w:pPr>
-    </w:p>
-    <w:p>
-      <w:pPr>
-        <w:rPr>
-          <w:b/>
-          <w:bCs/>
-        </w:rPr>
-      </w:pPr>
-      <w:r>
-        <w:rPr>
-          <w:b/>
-          <w:bCs/>
-          <w:highlight w:val="lightGray"/>
-        </w:rPr>
-        <w:t>Slide 1</w:t>
-      </w:r>
-      <w:r>
-        <w:rPr>
-          <w:b/>
-          <w:bCs/>
-        </w:rPr>
-        <w:t>9</w:t>
-      </w:r>
-    </w:p>
-    <w:p>
-      <w:pPr>
-        <w:rPr>
-          <w:b/>
-          <w:bCs/>
-        </w:rPr>
-      </w:pPr>
-      <w:r>
-        <w:rPr>
-          <w:b/>
-          <w:bCs/>
-        </w:rPr>
-        <w:t>We see that most people getting arrest only have a high school diploma</w:t>
-      </w:r>
-    </w:p>
-    <w:p>
-      <w:pPr>
-        <w:rPr>
-          <w:b/>
-          <w:bCs/>
-          <w:highlight w:val="lightGray"/>
+        <w:t>We first wanted to prove that recidivism in the first year was the most prominent, and its shown that correlation goes down as time goes up, so that is correct.</w:t>
+      </w:r>
+    </w:p>
+    <w:p/>
+    <w:p>
+      <w:r>
+        <w:t xml:space="preserve">For unemployment and crime we found a positive correlation as suspected, but </w:t>
+      </w:r>
+      <w:r>
+        <w:t xml:space="preserve">not as strong as we hoped. The correlation is significant enough, but we didn’t have high confidence in it. </w:t>
+      </w:r>
+    </w:p>
+    <w:p/>
+    <w:p>
+      <w:r>
+        <w:t>So we checked correlations for all the types of crime, and found that unemployment and burglary were moderately correlated! This relates back to our main dataset that showed property crime being the most arrested for, so this finding was impressive. We saw that of total crime, burglary and larceny are highly correlated which again ties back to property!</w:t>
+      </w:r>
+    </w:p>
+    <w:p/>
+    <w:p>
+      <w:r>
+        <w:t>Looking deeper into burglary and unemployment we see that it is highly correlated, and felt more confident about the positive correlation</w:t>
+      </w:r>
+    </w:p>
+    <w:p/>
+    <w:p>
+      <w:r>
+        <w:t>Then we checked deeper on correlations of age and prison offense and arrests…</w:t>
+      </w:r>
+    </w:p>
+    <w:p/>
+    <w:p>
+      <w:r>
+        <w:t>Looked into education levels for the same…</w:t>
+      </w:r>
+    </w:p>
+    <w:p/>
+    <w:p>
+      <w:r>
+        <w:t>And found gender and race did not have much significance on getting arrested again</w:t>
+      </w:r>
+    </w:p>
+    <w:p/>
+    <w:p>
+      <w:r>
+        <w:t>Looking at prior convictions we see that there was major significance in property and misdomenor offenses as we assumed for both going back in that first year and going back overall within three years</w:t>
+      </w:r>
+    </w:p>
+    <w:p/>
+    <w:p>
+      <w:r>
+        <w:t>We also did some Anovas on types of crime and unemployment (give screen to les)</w:t>
+      </w:r>
+    </w:p>
+    <w:p>
+      <w:pPr>
+        <w:rPr>
+          <w:b/>
+          <w:bCs/>
         </w:rPr>
       </w:pPr>
     </w:p>
@@ -838,114 +1093,6 @@
           <w:b/>
           <w:bCs/>
         </w:rPr>
-        <w:t>20</w:t>
-      </w:r>
-      <w:r>
-        <w:rPr>
-          <w:b/>
-          <w:bCs/>
-        </w:rPr>
-        <w:t xml:space="preserve"> </w:t>
-      </w:r>
-    </w:p>
-    <w:p>
-      <w:pPr>
-        <w:rPr>
-          <w:b/>
-          <w:bCs/>
-        </w:rPr>
-      </w:pPr>
-      <w:r>
-        <w:rPr>
-          <w:b/>
-          <w:bCs/>
-        </w:rPr>
-        <w:t>And when looking at the break down of race and gender we see the majority of people getting arrested are black men, followed by white men, then white women, and least arrested were black women.</w:t>
-      </w:r>
-    </w:p>
-    <w:p>
-      <w:pPr>
-        <w:rPr>
-          <w:b/>
-          <w:bCs/>
-          <w:highlight w:val="lightGray"/>
-        </w:rPr>
-      </w:pPr>
-    </w:p>
-    <w:p>
-      <w:pPr>
-        <w:rPr>
-          <w:b/>
-          <w:bCs/>
-        </w:rPr>
-      </w:pPr>
-      <w:r>
-        <w:rPr>
-          <w:b/>
-          <w:bCs/>
-          <w:highlight w:val="lightGray"/>
-        </w:rPr>
-        <w:t xml:space="preserve">Slide </w:t>
-      </w:r>
-      <w:r>
-        <w:rPr>
-          <w:b/>
-          <w:bCs/>
-        </w:rPr>
-        <w:t>21</w:t>
-      </w:r>
-      <w:r>
-        <w:rPr>
-          <w:b/>
-          <w:bCs/>
-        </w:rPr>
-        <w:t>/ 22</w:t>
-      </w:r>
-    </w:p>
-    <w:p>
-      <w:pPr>
-        <w:rPr>
-          <w:b/>
-          <w:bCs/>
-        </w:rPr>
-      </w:pPr>
-      <w:r>
-        <w:rPr>
-          <w:b/>
-          <w:bCs/>
-        </w:rPr>
-        <w:t>When checking to see if drugs had an affect we did not seems to see one, a majority of people had no prior arrests or convictions related to drugs, which means a lot of first time drug offenders may elude to something else.</w:t>
-      </w:r>
-    </w:p>
-    <w:p>
-      <w:pPr>
-        <w:rPr>
-          <w:b/>
-          <w:bCs/>
-          <w:highlight w:val="lightGray"/>
-        </w:rPr>
-      </w:pPr>
-    </w:p>
-    <w:p>
-      <w:pPr>
-        <w:rPr>
-          <w:b/>
-          <w:bCs/>
-        </w:rPr>
-      </w:pPr>
-      <w:r>
-        <w:rPr>
-          <w:b/>
-          <w:bCs/>
-          <w:highlight w:val="lightGray"/>
-        </w:rPr>
-        <w:t xml:space="preserve">Slide </w:t>
-      </w:r>
-      <w:r>
-        <w:rPr>
-          <w:b/>
-          <w:bCs/>
-        </w:rPr>
         <w:t>2</w:t>
       </w:r>
       <w:r>
@@ -953,247 +1100,7 @@
           <w:b/>
           <w:bCs/>
         </w:rPr>
-        <w:t>3 we had results of positive drug tests, and it shows that THC was found positive at nearly 3x the amount of any other drug. We got to thinking about how drug use and legalizing certain drugs across the nation may change those numbers of arrests and convictions. Currently, marijuana possession is a federal crime, resulting in felonies that often ruin peoples lives.</w:t>
-      </w:r>
-    </w:p>
-    <w:p>
-      <w:pPr>
-        <w:rPr>
-          <w:b/>
-          <w:bCs/>
-          <w:highlight w:val="lightGray"/>
-        </w:rPr>
-      </w:pPr>
-    </w:p>
-    <w:p>
-      <w:pPr>
-        <w:rPr>
-          <w:b/>
-          <w:bCs/>
-        </w:rPr>
-      </w:pPr>
-      <w:r>
-        <w:rPr>
-          <w:b/>
-          <w:bCs/>
-          <w:highlight w:val="lightGray"/>
-        </w:rPr>
-        <w:t xml:space="preserve">Slide </w:t>
-      </w:r>
-      <w:r>
-        <w:rPr>
-          <w:b/>
-          <w:bCs/>
-        </w:rPr>
-        <w:t>2</w:t>
-      </w:r>
-      <w:r>
-        <w:rPr>
-          <w:b/>
-          <w:bCs/>
-        </w:rPr>
         <w:t>4</w:t>
-      </w:r>
-    </w:p>
-    <w:p>
-      <w:r>
-        <w:t>And then we jumped into our second data set to look at unemployment and found that unemployment and crime may be correlated, as the bar gets skinnier the total crime</w:t>
-      </w:r>
-      <w:r>
-        <w:t xml:space="preserve"> reduces year to year.</w:t>
-      </w:r>
-    </w:p>
-    <w:p>
-      <w:pPr>
-        <w:rPr>
-          <w:b/>
-          <w:bCs/>
-        </w:rPr>
-      </w:pPr>
-    </w:p>
-    <w:p>
-      <w:pPr>
-        <w:rPr>
-          <w:b/>
-          <w:bCs/>
-        </w:rPr>
-      </w:pPr>
-    </w:p>
-    <w:p>
-      <w:pPr>
-        <w:rPr>
-          <w:b/>
-          <w:bCs/>
-        </w:rPr>
-      </w:pPr>
-      <w:r>
-        <w:rPr>
-          <w:b/>
-          <w:bCs/>
-          <w:highlight w:val="lightGray"/>
-        </w:rPr>
-        <w:t xml:space="preserve">Slide </w:t>
-      </w:r>
-      <w:r>
-        <w:rPr>
-          <w:b/>
-          <w:bCs/>
-        </w:rPr>
-        <w:t>25</w:t>
-      </w:r>
-    </w:p>
-    <w:p>
-      <w:r>
-        <w:t>And finally of course we checked recidivism. Finding that the most people who returned to prison did so in their first year and as two and three years went by people seemed less likely to return, so we focused on year one, and 3 years overall.</w:t>
-      </w:r>
-    </w:p>
-    <w:p>
-      <w:pPr>
-        <w:rPr>
-          <w:b/>
-          <w:bCs/>
-        </w:rPr>
-      </w:pPr>
-      <w:r>
-        <w:rPr>
-          <w:b/>
-          <w:bCs/>
-          <w:highlight w:val="lightGray"/>
-        </w:rPr>
-        <w:t xml:space="preserve">Slide </w:t>
-      </w:r>
-      <w:r>
-        <w:rPr>
-          <w:b/>
-          <w:bCs/>
-        </w:rPr>
-        <w:t>26</w:t>
-      </w:r>
-    </w:p>
-    <w:p>
-      <w:pPr>
-        <w:rPr>
-          <w:b/>
-          <w:bCs/>
-        </w:rPr>
-      </w:pPr>
-      <w:r>
-        <w:rPr>
-          <w:b/>
-          <w:bCs/>
-        </w:rPr>
-        <w:lastRenderedPageBreak/>
-        <w:t>So looking at all this we had many significant things to explore. And found some important ones!</w:t>
-      </w:r>
-    </w:p>
-    <w:p>
-      <w:pPr>
-        <w:rPr>
-          <w:b/>
-          <w:bCs/>
-        </w:rPr>
-      </w:pPr>
-    </w:p>
-    <w:p>
-      <w:pPr>
-        <w:rPr>
-          <w:b/>
-          <w:bCs/>
-        </w:rPr>
-      </w:pPr>
-      <w:r>
-        <w:rPr>
-          <w:b/>
-          <w:bCs/>
-        </w:rPr>
-        <w:t>Jupyter Rcode Latrice/ Anova python Les</w:t>
-      </w:r>
-    </w:p>
-    <w:p>
-      <w:r>
-        <w:t>We first wanted to prove that recidivism in the first year was the most prominent, and its shown that correlation goes down as time goes up, so that is correct.</w:t>
-      </w:r>
-    </w:p>
-    <w:p/>
-    <w:p>
-      <w:r>
-        <w:t xml:space="preserve">For unemployment and crime we found a positive correlation as suspected, but </w:t>
-      </w:r>
-      <w:r>
-        <w:t xml:space="preserve">not as strong as we hoped. The correlation is significant enough, but we didn’t have high confidence in it. </w:t>
-      </w:r>
-    </w:p>
-    <w:p/>
-    <w:p>
-      <w:r>
-        <w:t>So we checked correlations for all the types of crime, and found that unemployment and burglary were moderately correlated! This relates back to our main dataset that showed property crime being the most arrested for, so this finding was impressive. We saw that of total crime, burglary and larceny are highly correlated which again ties back to property!</w:t>
-      </w:r>
-    </w:p>
-    <w:p/>
-    <w:p>
-      <w:r>
-        <w:t>Looking deeper into burglary and unemployment we see that it is highly correlated, and felt more confident about the positive correlation</w:t>
-      </w:r>
-    </w:p>
-    <w:p/>
-    <w:p>
-      <w:r>
-        <w:t>Then we checked deeper on correlations of age and prison offense and arrests…</w:t>
-      </w:r>
-    </w:p>
-    <w:p/>
-    <w:p>
-      <w:r>
-        <w:t>Looked into education levels for the same…</w:t>
-      </w:r>
-    </w:p>
-    <w:p/>
-    <w:p>
-      <w:r>
-        <w:t>And found gender and race did not have much significance on getting arrested again</w:t>
-      </w:r>
-    </w:p>
-    <w:p/>
-    <w:p>
-      <w:r>
-        <w:t>Looking at prior convictions we see that there was major significance in property and misdomenor offenses as we assumed for both going back in that first year and going back overall within three years</w:t>
-      </w:r>
-    </w:p>
-    <w:p/>
-    <w:p>
-      <w:r>
-        <w:t>We also did some Anovas on types of crime and unemployment (give screen to les)</w:t>
-      </w:r>
-    </w:p>
-    <w:p>
-      <w:pPr>
-        <w:rPr>
-          <w:b/>
-          <w:bCs/>
-        </w:rPr>
-      </w:pPr>
-    </w:p>
-    <w:p>
-      <w:pPr>
-        <w:rPr>
-          <w:b/>
-          <w:bCs/>
-        </w:rPr>
-      </w:pPr>
-      <w:r>
-        <w:rPr>
-          <w:b/>
-          <w:bCs/>
-          <w:highlight w:val="lightGray"/>
-        </w:rPr>
-        <w:t xml:space="preserve">Slide </w:t>
-      </w:r>
-      <w:r>
-        <w:rPr>
-          <w:b/>
-          <w:bCs/>
-        </w:rPr>
-        <w:t>27</w:t>
       </w:r>
     </w:p>
     <w:p>
@@ -1253,11 +1160,19 @@
           <w:b/>
           <w:bCs/>
         </w:rPr>
-        <w:t>28</w:t>
-      </w:r>
-    </w:p>
-    <w:p>
-      <w:r>
+        <w:t>2</w:t>
+      </w:r>
+      <w:r>
+        <w:rPr>
+          <w:b/>
+          <w:bCs/>
+        </w:rPr>
+        <w:t>5</w:t>
+      </w:r>
+    </w:p>
+    <w:p>
+      <w:r>
+        <w:lastRenderedPageBreak/>
         <w:t xml:space="preserve">So how does all this translate to the real world? We wanted to make sure our data had importance, we wanted to be able to share our findings to a government entity and hope it causes change. </w:t>
       </w:r>
     </w:p>
@@ -1320,7 +1235,14 @@
           <w:b/>
           <w:bCs/>
         </w:rPr>
-        <w:t>29</w:t>
+        <w:t>2</w:t>
+      </w:r>
+      <w:r>
+        <w:rPr>
+          <w:b/>
+          <w:bCs/>
+        </w:rPr>
+        <w:t>6</w:t>
       </w:r>
     </w:p>
     <w:p>

</xml_diff>